<commit_message>
Pequena atualização na documentação
</commit_message>
<xml_diff>
--- a/DocumentacaoSprint1-FungiTech.docx
+++ b/DocumentacaoSprint1-FungiTech.docx
@@ -1,6 +1,6 @@
 
 <file path=word/document.xml><?xml version="1.0" encoding="utf-8"?>
-<w:document xmlns:wpc="http://schemas.microsoft.com/office/word/2010/wordprocessingCanvas" xmlns:cx="http://schemas.microsoft.com/office/drawing/2014/chartex" xmlns:cx1="http://schemas.microsoft.com/office/drawing/2015/9/8/chartex" xmlns:cx2="http://schemas.microsoft.com/office/drawing/2015/10/21/chartex" xmlns:cx3="http://schemas.microsoft.com/office/drawing/2016/5/9/chartex" xmlns:cx4="http://schemas.microsoft.com/office/drawing/2016/5/10/chartex" xmlns:cx5="http://schemas.microsoft.com/office/drawing/2016/5/11/chartex" xmlns:cx6="http://schemas.microsoft.com/office/drawing/2016/5/12/chartex" xmlns:cx7="http://schemas.microsoft.com/office/drawing/2016/5/13/chartex" xmlns:cx8="http://schemas.microsoft.com/office/drawing/2016/5/14/chartex" xmlns:mc="http://schemas.openxmlformats.org/markup-compatibility/2006" xmlns:aink="http://schemas.microsoft.com/office/drawing/2016/ink" xmlns:am3d="http://schemas.microsoft.com/office/drawing/2017/model3d" xmlns:o="urn:schemas-microsoft-com:office:office" xmlns:oel="http://schemas.microsoft.com/office/2019/extlst" xmlns:r="http://schemas.openxmlformats.org/officeDocument/2006/relationships" xmlns:m="http://schemas.openxmlformats.org/officeDocument/2006/math" xmlns:v="urn:schemas-microsoft-com:vml" xmlns:wp14="http://schemas.microsoft.com/office/word/2010/wordprocessingDrawing" xmlns:wp="http://schemas.openxmlformats.org/drawingml/2006/wordprocessingDrawing" xmlns:w10="urn:schemas-microsoft-com:office:word" xmlns:w="http://schemas.openxmlformats.org/wordprocessingml/2006/main" xmlns:w14="http://schemas.microsoft.com/office/word/2010/wordml" xmlns:w15="http://schemas.microsoft.com/office/word/2012/wordml" xmlns:w16cex="http://schemas.microsoft.com/office/word/2018/wordml/cex" xmlns:w16cid="http://schemas.microsoft.com/office/word/2016/wordml/cid" xmlns:w16="http://schemas.microsoft.com/office/word/2018/wordml" xmlns:w16sdtdh="http://schemas.microsoft.com/office/word/2020/wordml/sdtdatahash" xmlns:w16se="http://schemas.microsoft.com/office/word/2015/wordml/symex" xmlns:wpg="http://schemas.microsoft.com/office/word/2010/wordprocessingGroup" xmlns:wpi="http://schemas.microsoft.com/office/word/2010/wordprocessingInk" xmlns:wne="http://schemas.microsoft.com/office/word/2006/wordml" xmlns:wps="http://schemas.microsoft.com/office/word/2010/wordprocessingShape" mc:Ignorable="w14 w15 w16se w16cid w16 w16cex w16sdtdh wp14">
+<w:document xmlns:wpc="http://schemas.microsoft.com/office/word/2010/wordprocessingCanvas" xmlns:cx="http://schemas.microsoft.com/office/drawing/2014/chartex" xmlns:cx1="http://schemas.microsoft.com/office/drawing/2015/9/8/chartex" xmlns:cx2="http://schemas.microsoft.com/office/drawing/2015/10/21/chartex" xmlns:cx3="http://schemas.microsoft.com/office/drawing/2016/5/9/chartex" xmlns:cx4="http://schemas.microsoft.com/office/drawing/2016/5/10/chartex" xmlns:cx5="http://schemas.microsoft.com/office/drawing/2016/5/11/chartex" xmlns:cx6="http://schemas.microsoft.com/office/drawing/2016/5/12/chartex" xmlns:cx7="http://schemas.microsoft.com/office/drawing/2016/5/13/chartex" xmlns:cx8="http://schemas.microsoft.com/office/drawing/2016/5/14/chartex" xmlns:mc="http://schemas.openxmlformats.org/markup-compatibility/2006" xmlns:aink="http://schemas.microsoft.com/office/drawing/2016/ink" xmlns:am3d="http://schemas.microsoft.com/office/drawing/2017/model3d" xmlns:o="urn:schemas-microsoft-com:office:office" xmlns:oel="http://schemas.microsoft.com/office/2019/extlst" xmlns:r="http://schemas.openxmlformats.org/officeDocument/2006/relationships" xmlns:m="http://schemas.openxmlformats.org/officeDocument/2006/math" xmlns:v="urn:schemas-microsoft-com:vml" xmlns:wp14="http://schemas.microsoft.com/office/word/2010/wordprocessingDrawing" xmlns:wp="http://schemas.openxmlformats.org/drawingml/2006/wordprocessingDrawing" xmlns:w10="urn:schemas-microsoft-com:office:word" xmlns:w="http://schemas.openxmlformats.org/wordprocessingml/2006/main" xmlns:w14="http://schemas.microsoft.com/office/word/2010/wordml" xmlns:w15="http://schemas.microsoft.com/office/word/2012/wordml" xmlns:w16cex="http://schemas.microsoft.com/office/word/2018/wordml/cex" xmlns:w16cid="http://schemas.microsoft.com/office/word/2016/wordml/cid" xmlns:w16="http://schemas.microsoft.com/office/word/2018/wordml" xmlns:w16du="http://schemas.microsoft.com/office/word/2023/wordml/word16du" xmlns:w16sdtdh="http://schemas.microsoft.com/office/word/2020/wordml/sdtdatahash" xmlns:w16se="http://schemas.microsoft.com/office/word/2015/wordml/symex" xmlns:wpg="http://schemas.microsoft.com/office/word/2010/wordprocessingGroup" xmlns:wpi="http://schemas.microsoft.com/office/word/2010/wordprocessingInk" xmlns:wne="http://schemas.microsoft.com/office/word/2006/wordml" xmlns:wps="http://schemas.microsoft.com/office/word/2010/wordprocessingShape" mc:Ignorable="w14 w15 w16se w16cid w16 w16cex w16sdtdh w16du wp14">
   <w:body>
     <w:p>
       <w:pPr>
@@ -185,8 +185,9 @@
           <w:sz w:val="28"/>
           <w:szCs w:val="32"/>
         </w:rPr>
-        <w:t>Sistema de Análise de Temperatura e Umidade no Cultivo de Cogumelos Shi</w:t>
-      </w:r>
+        <w:t xml:space="preserve">Sistema de Análise de Temperatura e Umidade no Cultivo de Cogumelos </w:t>
+      </w:r>
+      <w:proofErr w:type="spellStart"/>
       <w:r>
         <w:rPr>
           <w:rFonts w:ascii="Barlow" w:hAnsi="Barlow"/>
@@ -194,7 +195,7 @@
           <w:sz w:val="28"/>
           <w:szCs w:val="32"/>
         </w:rPr>
-        <w:t>i</w:t>
+        <w:t>Shi</w:t>
       </w:r>
       <w:r>
         <w:rPr>
@@ -203,8 +204,18 @@
           <w:sz w:val="28"/>
           <w:szCs w:val="32"/>
         </w:rPr>
+        <w:t>i</w:t>
+      </w:r>
+      <w:r>
+        <w:rPr>
+          <w:rFonts w:ascii="Barlow" w:hAnsi="Barlow"/>
+          <w:color w:val="auto"/>
+          <w:sz w:val="28"/>
+          <w:szCs w:val="32"/>
+        </w:rPr>
         <w:t>take</w:t>
       </w:r>
+      <w:proofErr w:type="spellEnd"/>
     </w:p>
     <w:p>
       <w:pPr>
@@ -291,7 +302,7 @@
           <w:sz w:val="28"/>
           <w:szCs w:val="32"/>
         </w:rPr>
-        <w:t>Componentes</w:t>
+        <w:t>Integrantes</w:t>
       </w:r>
     </w:p>
     <w:p>
@@ -2986,6 +2997,7 @@
         </w:rPr>
         <w:t xml:space="preserve">Os cogumelos </w:t>
       </w:r>
+      <w:proofErr w:type="spellStart"/>
       <w:r>
         <w:rPr>
           <w:rFonts w:ascii="Barlow" w:hAnsi="Barlow" w:cs="Arial"/>
@@ -3008,7 +3020,14 @@
         <w:rPr>
           <w:rFonts w:ascii="Barlow" w:hAnsi="Barlow" w:cs="Arial"/>
         </w:rPr>
-        <w:t xml:space="preserve">take necessitam de uma temperatura para o crescimento ideal que reside entre 20°C a 25°C, e uma porcentagem de umidade do ar equivalente entre 75% e 95%, porém, devido as alterações climáticas, o ano de 2023, segundo o </w:t>
+        <w:t>take</w:t>
+      </w:r>
+      <w:proofErr w:type="spellEnd"/>
+      <w:r>
+        <w:rPr>
+          <w:rFonts w:ascii="Barlow" w:hAnsi="Barlow" w:cs="Arial"/>
+        </w:rPr>
+        <w:t xml:space="preserve"> necessitam de uma temperatura para o crescimento ideal que reside entre 20°C a 25°C, e uma porcentagem de umidade do ar equivalente entre 75% e 95%, porém, devido as alterações climáticas, o ano de 2023, segundo o </w:t>
       </w:r>
       <w:r>
         <w:rPr>
@@ -4132,6 +4151,7 @@
           <w:bCs/>
         </w:rPr>
       </w:pPr>
+      <w:bookmarkStart w:id="4" w:name="_Toc160884661"/>
       <w:r>
         <w:rPr>
           <w:rFonts w:ascii="Barlow" w:hAnsi="Barlow" w:cs="Arial"/>
@@ -4139,18 +4159,18 @@
         </w:rPr>
         <w:lastRenderedPageBreak/>
         <w:drawing>
-          <wp:anchor distT="0" distB="0" distL="114300" distR="114300" simplePos="0" relativeHeight="251663360" behindDoc="0" locked="0" layoutInCell="1" allowOverlap="1" wp14:anchorId="1EFE50FA" wp14:editId="168355C0">
+          <wp:anchor distT="0" distB="0" distL="114300" distR="114300" simplePos="0" relativeHeight="251671552" behindDoc="0" locked="0" layoutInCell="1" allowOverlap="1" wp14:anchorId="31A75A64" wp14:editId="74077A8A">
             <wp:simplePos x="0" y="0"/>
             <wp:positionH relativeFrom="page">
-              <wp:posOffset>303530</wp:posOffset>
+              <wp:posOffset>138302</wp:posOffset>
             </wp:positionH>
             <wp:positionV relativeFrom="paragraph">
-              <wp:posOffset>611762</wp:posOffset>
+              <wp:posOffset>624525</wp:posOffset>
             </wp:positionV>
             <wp:extent cx="6948000" cy="3474000"/>
             <wp:effectExtent l="0" t="0" r="5715" b="0"/>
             <wp:wrapSquare wrapText="bothSides"/>
-            <wp:docPr id="1871896968" name="Imagem 1" descr="Uma imagem contendo Interface gráfica do usuário&#10;&#10;Descrição gerada automaticamente"/>
+            <wp:docPr id="658341302" name="Imagem 1" descr="Uma imagem contendo Interface gráfica do usuário&#10;&#10;Descrição gerada automaticamente"/>
             <wp:cNvGraphicFramePr>
               <a:graphicFrameLocks xmlns:a="http://schemas.openxmlformats.org/drawingml/2006/main" noChangeAspect="1"/>
             </wp:cNvGraphicFramePr>
@@ -4207,6 +4227,107 @@
           <w:b/>
           <w:bCs/>
         </w:rPr>
+        <w:t>Diagrama –</w:t>
+      </w:r>
+      <w:r>
+        <w:rPr>
+          <w:rFonts w:ascii="Barlow" w:hAnsi="Barlow" w:cs="Arial"/>
+          <w:b/>
+          <w:bCs/>
+        </w:rPr>
+        <w:t xml:space="preserve"> Visão de Negócio</w:t>
+      </w:r>
+      <w:r>
+        <w:rPr>
+          <w:rFonts w:ascii="Barlow" w:hAnsi="Barlow" w:cs="Arial"/>
+          <w:b/>
+          <w:bCs/>
+        </w:rPr>
+        <w:t xml:space="preserve"> </w:t>
+      </w:r>
+    </w:p>
+    <w:p>
+      <w:pPr>
+        <w:pStyle w:val="Corpodetexto"/>
+        <w:spacing w:before="0" w:after="120"/>
+        <w:ind w:left="0" w:right="0"/>
+        <w:jc w:val="both"/>
+        <w:rPr>
+          <w:rFonts w:ascii="Barlow" w:hAnsi="Barlow" w:cs="Arial"/>
+          <w:b/>
+          <w:bCs/>
+          <w:noProof/>
+          <w14:ligatures w14:val="standardContextual"/>
+        </w:rPr>
+      </w:pPr>
+    </w:p>
+    <w:p>
+      <w:pPr>
+        <w:pStyle w:val="Corpodetexto"/>
+        <w:spacing w:before="0" w:after="120"/>
+        <w:ind w:left="0" w:right="0"/>
+        <w:jc w:val="both"/>
+        <w:rPr>
+          <w:rFonts w:ascii="Barlow" w:hAnsi="Barlow" w:cs="Arial"/>
+          <w:b/>
+          <w:bCs/>
+          <w:noProof/>
+          <w14:ligatures w14:val="standardContextual"/>
+        </w:rPr>
+      </w:pPr>
+    </w:p>
+    <w:p>
+      <w:pPr>
+        <w:pStyle w:val="Corpodetexto"/>
+        <w:spacing w:before="0" w:after="120"/>
+        <w:ind w:left="0" w:right="0"/>
+        <w:jc w:val="both"/>
+        <w:rPr>
+          <w:rFonts w:ascii="Barlow" w:hAnsi="Barlow" w:cs="Arial"/>
+          <w:b/>
+          <w:bCs/>
+          <w:noProof/>
+          <w14:ligatures w14:val="standardContextual"/>
+        </w:rPr>
+      </w:pPr>
+    </w:p>
+    <w:p>
+      <w:pPr>
+        <w:pStyle w:val="Corpodetexto"/>
+        <w:spacing w:before="0" w:after="120"/>
+        <w:ind w:left="0" w:right="0"/>
+        <w:jc w:val="both"/>
+        <w:rPr>
+          <w:rFonts w:ascii="Barlow" w:hAnsi="Barlow" w:cs="Arial"/>
+          <w:b/>
+          <w:bCs/>
+          <w:noProof/>
+          <w14:ligatures w14:val="standardContextual"/>
+        </w:rPr>
+      </w:pPr>
+    </w:p>
+    <w:p>
+      <w:pPr>
+        <w:pStyle w:val="Corpodetexto"/>
+        <w:spacing w:before="0" w:after="120"/>
+        <w:ind w:left="0" w:right="0"/>
+        <w:jc w:val="both"/>
+        <w:rPr>
+          <w:rFonts w:ascii="Barlow" w:hAnsi="Barlow" w:cs="Arial"/>
+          <w:b/>
+          <w:bCs/>
+          <w:noProof/>
+          <w14:ligatures w14:val="standardContextual"/>
+        </w:rPr>
+      </w:pPr>
+      <w:r>
+        <w:rPr>
+          <w:rFonts w:ascii="Barlow" w:hAnsi="Barlow" w:cs="Arial"/>
+          <w:b/>
+          <w:bCs/>
+          <w:noProof/>
+          <w14:ligatures w14:val="standardContextual"/>
+        </w:rPr>
         <w:t>D</w:t>
       </w:r>
       <w:r>
@@ -4214,36 +4335,83 @@
           <w:rFonts w:ascii="Barlow" w:hAnsi="Barlow" w:cs="Arial"/>
           <w:b/>
           <w:bCs/>
-        </w:rPr>
-        <w:t>iagrama – Visão de Negócio</w:t>
-      </w:r>
-    </w:p>
-    <w:p>
-      <w:pPr>
-        <w:rPr>
-          <w:rFonts w:ascii="Barlow" w:hAnsi="Barlow" w:cs="Arial"/>
-          <w:b/>
-          <w:bCs/>
-        </w:rPr>
-      </w:pPr>
-      <w:bookmarkStart w:id="4" w:name="_Toc160884661"/>
-    </w:p>
-    <w:p>
-      <w:pPr>
-        <w:spacing w:line="278" w:lineRule="auto"/>
-        <w:rPr>
-          <w:rFonts w:ascii="Barlow" w:hAnsi="Barlow" w:cs="Arial"/>
-          <w:b/>
-          <w:bCs/>
-        </w:rPr>
-      </w:pPr>
-      <w:r>
-        <w:rPr>
-          <w:rFonts w:ascii="Barlow" w:hAnsi="Barlow" w:cs="Arial"/>
-          <w:b/>
-          <w:bCs/>
-        </w:rPr>
-        <w:br w:type="page"/>
+          <w:noProof/>
+          <w14:ligatures w14:val="standardContextual"/>
+        </w:rPr>
+        <w:t xml:space="preserve">iagrama de Solução   </w:t>
+      </w:r>
+    </w:p>
+    <w:p>
+      <w:pPr>
+        <w:pStyle w:val="Corpodetexto"/>
+        <w:spacing w:before="0" w:after="120"/>
+        <w:ind w:left="0" w:right="0"/>
+        <w:jc w:val="both"/>
+        <w:rPr>
+          <w:rFonts w:ascii="Barlow" w:hAnsi="Barlow" w:cs="Arial"/>
+          <w:b/>
+          <w:bCs/>
+        </w:rPr>
+      </w:pPr>
+      <w:r>
+        <w:rPr>
+          <w:rFonts w:ascii="Barlow" w:hAnsi="Barlow" w:cs="Arial"/>
+          <w:b/>
+          <w:bCs/>
+          <w:noProof/>
+          <w14:ligatures w14:val="standardContextual"/>
+        </w:rPr>
+        <w:t xml:space="preserve">                                                   </w:t>
+      </w:r>
+      <w:r>
+        <w:rPr>
+          <w:rFonts w:ascii="Barlow" w:hAnsi="Barlow" w:cs="Arial"/>
+          <w:b/>
+          <w:bCs/>
+          <w:noProof/>
+          <w14:ligatures w14:val="standardContextual"/>
+        </w:rPr>
+        <w:drawing>
+          <wp:inline distT="0" distB="0" distL="0" distR="0" wp14:anchorId="6FAA9954" wp14:editId="462C4529">
+            <wp:extent cx="5400040" cy="3037205"/>
+            <wp:effectExtent l="0" t="0" r="0" b="0"/>
+            <wp:docPr id="1856417840" name="Imagem 1" descr="Diagrama&#10;&#10;Descrição gerada automaticamente"/>
+            <wp:cNvGraphicFramePr>
+              <a:graphicFrameLocks xmlns:a="http://schemas.openxmlformats.org/drawingml/2006/main" noChangeAspect="1"/>
+            </wp:cNvGraphicFramePr>
+            <a:graphic xmlns:a="http://schemas.openxmlformats.org/drawingml/2006/main">
+              <a:graphicData uri="http://schemas.openxmlformats.org/drawingml/2006/picture">
+                <pic:pic xmlns:pic="http://schemas.openxmlformats.org/drawingml/2006/picture">
+                  <pic:nvPicPr>
+                    <pic:cNvPr id="1856417840" name="Imagem 1" descr="Diagrama&#10;&#10;Descrição gerada automaticamente"/>
+                    <pic:cNvPicPr/>
+                  </pic:nvPicPr>
+                  <pic:blipFill>
+                    <a:blip r:embed="rId16" cstate="print">
+                      <a:extLst>
+                        <a:ext uri="{28A0092B-C50C-407E-A947-70E740481C1C}">
+                          <a14:useLocalDpi xmlns:a14="http://schemas.microsoft.com/office/drawing/2010/main" val="0"/>
+                        </a:ext>
+                      </a:extLst>
+                    </a:blip>
+                    <a:stretch>
+                      <a:fillRect/>
+                    </a:stretch>
+                  </pic:blipFill>
+                  <pic:spPr>
+                    <a:xfrm>
+                      <a:off x="0" y="0"/>
+                      <a:ext cx="5400040" cy="3037205"/>
+                    </a:xfrm>
+                    <a:prstGeom prst="rect">
+                      <a:avLst/>
+                    </a:prstGeom>
+                  </pic:spPr>
+                </pic:pic>
+              </a:graphicData>
+            </a:graphic>
+          </wp:inline>
+        </w:drawing>
       </w:r>
     </w:p>
     <w:bookmarkStart w:id="5" w:name="_Toc161694017"/>
@@ -4271,16 +4439,16 @@
         <mc:AlternateContent>
           <mc:Choice Requires="wpg">
             <w:drawing>
-              <wp:anchor distT="0" distB="0" distL="114300" distR="114300" simplePos="0" relativeHeight="251669504" behindDoc="0" locked="0" layoutInCell="1" allowOverlap="1" wp14:anchorId="3B97AFAC" wp14:editId="5D55BB78">
+              <wp:anchor distT="0" distB="0" distL="114300" distR="114300" simplePos="0" relativeHeight="251669504" behindDoc="0" locked="0" layoutInCell="1" allowOverlap="1" wp14:anchorId="3B97AFAC" wp14:editId="60F7C4A8">
                 <wp:simplePos x="0" y="0"/>
                 <wp:positionH relativeFrom="page">
                   <wp:posOffset>1728470</wp:posOffset>
                 </wp:positionH>
                 <wp:positionV relativeFrom="paragraph">
-                  <wp:posOffset>687911</wp:posOffset>
+                  <wp:posOffset>689610</wp:posOffset>
                 </wp:positionV>
-                <wp:extent cx="4104000" cy="7585200"/>
-                <wp:effectExtent l="0" t="0" r="0" b="0"/>
+                <wp:extent cx="4103370" cy="7023100"/>
+                <wp:effectExtent l="0" t="0" r="0" b="6350"/>
                 <wp:wrapTopAndBottom/>
                 <wp:docPr id="769493519" name="Agrupar 1"/>
                 <wp:cNvGraphicFramePr/>
@@ -4291,7 +4459,7 @@
                       <wpg:grpSpPr>
                         <a:xfrm>
                           <a:off x="0" y="0"/>
-                          <a:ext cx="4104000" cy="7585200"/>
+                          <a:ext cx="4103370" cy="7023100"/>
                           <a:chOff x="0" y="0"/>
                           <a:chExt cx="4102100" cy="7586345"/>
                         </a:xfrm>
@@ -4304,7 +4472,7 @@
                           </pic:cNvPicPr>
                         </pic:nvPicPr>
                         <pic:blipFill>
-                          <a:blip r:embed="rId16">
+                          <a:blip r:embed="rId17">
                             <a:extLst>
                               <a:ext uri="{28A0092B-C50C-407E-A947-70E740481C1C}">
                                 <a14:useLocalDpi xmlns:a14="http://schemas.microsoft.com/office/drawing/2010/main" val="0"/>
@@ -4333,7 +4501,7 @@
                           </pic:cNvPicPr>
                         </pic:nvPicPr>
                         <pic:blipFill>
-                          <a:blip r:embed="rId17">
+                          <a:blip r:embed="rId18">
                             <a:extLst>
                               <a:ext uri="{28A0092B-C50C-407E-A947-70E740481C1C}">
                                 <a14:useLocalDpi xmlns:a14="http://schemas.microsoft.com/office/drawing/2010/main" val="0"/>
@@ -4368,12 +4536,31 @@
           </mc:Choice>
           <mc:Fallback>
             <w:pict>
-              <v:group w14:anchorId="2BCEB111" id="Agrupar 1" o:spid="_x0000_s1026" style="position:absolute;margin-left:136.1pt;margin-top:54.15pt;width:323.15pt;height:597.25pt;z-index:251669504;mso-position-horizontal-relative:page;mso-width-relative:margin;mso-height-relative:margin" coordsize="41021,75863" o:gfxdata="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">
+              <v:group w14:anchorId="505C9EB1" id="Agrupar 1" o:spid="_x0000_s1026" style="position:absolute;margin-left:136.1pt;margin-top:54.3pt;width:323.1pt;height:553pt;z-index:251669504;mso-position-horizontal-relative:page;mso-width-relative:margin;mso-height-relative:margin" coordsize="41021,75863" o:gfxdata="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">
+                <v:shapetype id="_x0000_t75" coordsize="21600,21600" o:spt="75" o:preferrelative="t" path="m@4@5l@4@11@9@11@9@5xe" filled="f" stroked="f">
+                  <v:stroke joinstyle="miter"/>
+                  <v:formulas>
+                    <v:f eqn="if lineDrawn pixelLineWidth 0"/>
+                    <v:f eqn="sum @0 1 0"/>
+                    <v:f eqn="sum 0 0 @1"/>
+                    <v:f eqn="prod @2 1 2"/>
+                    <v:f eqn="prod @3 21600 pixelWidth"/>
+                    <v:f eqn="prod @3 21600 pixelHeight"/>
+                    <v:f eqn="sum @0 0 1"/>
+                    <v:f eqn="prod @6 1 2"/>
+                    <v:f eqn="prod @7 21600 pixelWidth"/>
+                    <v:f eqn="sum @8 21600 0"/>
+                    <v:f eqn="prod @7 21600 pixelHeight"/>
+                    <v:f eqn="sum @10 21600 0"/>
+                  </v:formulas>
+                  <v:path o:extrusionok="f" gradientshapeok="t" o:connecttype="rect"/>
+                  <o:lock v:ext="edit" aspectratio="t"/>
+                </v:shapetype>
                 <v:shape id="Imagem 1" o:spid="_x0000_s1027" type="#_x0000_t75" alt="Interface gráfica do usuário, Texto, Aplicativo&#10;&#10;Descrição gerada automaticamente" style="position:absolute;top:36576;width:41021;height:39287;visibility:visible;mso-wrap-style:square" o:gfxdata="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">
-                  <v:imagedata r:id="rId18" o:title="Interface gráfica do usuário, Texto, Aplicativo&#10;&#10;Descrição gerada automaticamente"/>
+                  <v:imagedata r:id="rId19" o:title="Interface gráfica do usuário, Texto, Aplicativo&#10;&#10;Descrição gerada automaticamente"/>
                 </v:shape>
                 <v:shape id="Imagem 1" o:spid="_x0000_s1028" type="#_x0000_t75" alt="Interface gráfica do usuário, Texto, Aplicativo, Email&#10;&#10;Descrição gerada automaticamente" style="position:absolute;width:41021;height:37039;visibility:visible;mso-wrap-style:square" o:gfxdata="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">
-                  <v:imagedata r:id="rId19" o:title="Interface gráfica do usuário, Texto, Aplicativo, Email&#10;&#10;Descrição gerada automaticamente"/>
+                  <v:imagedata r:id="rId20" o:title="Interface gráfica do usuário, Texto, Aplicativo, Email&#10;&#10;Descrição gerada automaticamente"/>
                 </v:shape>
                 <w10:wrap type="topAndBottom" anchorx="page"/>
               </v:group>
@@ -4418,7 +4605,9 @@
     </w:p>
     <w:p>
       <w:pPr>
-        <w:spacing w:line="278" w:lineRule="auto"/>
+        <w:jc w:val="center"/>
+      </w:pPr>
+      <w:r>
         <w:rPr>
           <w:rFonts w:ascii="Barlow" w:hAnsi="Barlow" w:cs="Arial"/>
           <w:i/>
@@ -4426,8 +4615,23 @@
           <w:sz w:val="20"/>
           <w:szCs w:val="20"/>
         </w:rPr>
-      </w:pPr>
-      <w:r>
+        <w:t>Link backlog Sprint1/Sprint2/Sprint3 atualizados:</w:t>
+      </w:r>
+      <w:r>
+        <w:t xml:space="preserve"> </w:t>
+      </w:r>
+      <w:hyperlink r:id="rId21" w:history="1">
+        <w:r>
+          <w:rPr>
+            <w:rStyle w:val="Hyperlink"/>
+          </w:rPr>
+          <w:t>ProductBackLog-FungiTech.xlsx</w:t>
+        </w:r>
+      </w:hyperlink>
+    </w:p>
+    <w:p>
+      <w:pPr>
+        <w:spacing w:line="278" w:lineRule="auto"/>
         <w:rPr>
           <w:rFonts w:ascii="Barlow" w:hAnsi="Barlow" w:cs="Arial"/>
           <w:i/>
@@ -4435,8 +4639,7 @@
           <w:sz w:val="20"/>
           <w:szCs w:val="20"/>
         </w:rPr>
-        <w:br w:type="page"/>
-      </w:r>
+      </w:pPr>
     </w:p>
     <w:p>
       <w:pPr>
@@ -5255,7 +5458,7 @@
           <w:u w:val="none"/>
         </w:rPr>
       </w:pPr>
-      <w:hyperlink r:id="rId20">
+      <w:hyperlink r:id="rId22">
         <w:r>
           <w:rPr>
             <w:rStyle w:val="Hyperlink"/>
@@ -5305,7 +5508,7 @@
           <w:u w:val="none"/>
         </w:rPr>
       </w:pPr>
-      <w:hyperlink r:id="rId21">
+      <w:hyperlink r:id="rId23">
         <w:r>
           <w:rPr>
             <w:rStyle w:val="Hyperlink"/>
@@ -5355,7 +5558,7 @@
           <w:u w:val="none"/>
         </w:rPr>
       </w:pPr>
-      <w:hyperlink r:id="rId22">
+      <w:hyperlink r:id="rId24">
         <w:r>
           <w:rPr>
             <w:rStyle w:val="Hyperlink"/>
@@ -5405,7 +5608,7 @@
           <w:u w:val="none"/>
         </w:rPr>
       </w:pPr>
-      <w:hyperlink r:id="rId23">
+      <w:hyperlink r:id="rId25">
         <w:r>
           <w:rPr>
             <w:rStyle w:val="Hyperlink"/>
@@ -5455,7 +5658,7 @@
           <w:u w:val="none"/>
         </w:rPr>
       </w:pPr>
-      <w:hyperlink r:id="rId24">
+      <w:hyperlink r:id="rId26">
         <w:r>
           <w:rPr>
             <w:rStyle w:val="Hyperlink"/>
@@ -5505,7 +5708,7 @@
           <w:u w:val="none"/>
         </w:rPr>
       </w:pPr>
-      <w:hyperlink r:id="rId25">
+      <w:hyperlink r:id="rId27">
         <w:r>
           <w:rPr>
             <w:rStyle w:val="Hyperlink"/>
@@ -5552,7 +5755,7 @@
           <w:rFonts w:ascii="Barlow" w:hAnsi="Barlow" w:cs="Arial"/>
         </w:rPr>
       </w:pPr>
-      <w:hyperlink r:id="rId26">
+      <w:hyperlink r:id="rId28">
         <w:r>
           <w:rPr>
             <w:rStyle w:val="Hyperlink"/>
@@ -5578,7 +5781,7 @@
           <w:rFonts w:ascii="Barlow" w:hAnsi="Barlow" w:cs="Arial"/>
         </w:rPr>
       </w:pPr>
-      <w:hyperlink r:id="rId27">
+      <w:hyperlink r:id="rId29">
         <w:r>
           <w:rPr>
             <w:rStyle w:val="Hyperlink"/>
@@ -5604,7 +5807,7 @@
           <w:rFonts w:ascii="Barlow" w:hAnsi="Barlow" w:cs="Arial"/>
         </w:rPr>
       </w:pPr>
-      <w:hyperlink r:id="rId28" w:history="1">
+      <w:hyperlink r:id="rId30" w:history="1">
         <w:r>
           <w:rPr>
             <w:rStyle w:val="Hyperlink"/>
@@ -5659,8 +5862,8 @@
     <w:p/>
     <w:p/>
     <w:sectPr>
-      <w:headerReference w:type="default" r:id="rId29"/>
-      <w:footerReference w:type="default" r:id="rId30"/>
+      <w:headerReference w:type="default" r:id="rId31"/>
+      <w:footerReference w:type="default" r:id="rId32"/>
       <w:pgSz w:w="11906" w:h="16838" w:code="9"/>
       <w:pgMar w:top="1418" w:right="1701" w:bottom="1418" w:left="1701" w:header="709" w:footer="709" w:gutter="0"/>
       <w:cols w:space="708"/>
@@ -5671,7 +5874,7 @@
 </file>
 
 <file path=word/endnotes.xml><?xml version="1.0" encoding="utf-8"?>
-<w:endnotes xmlns:wpc="http://schemas.microsoft.com/office/word/2010/wordprocessingCanvas" xmlns:cx="http://schemas.microsoft.com/office/drawing/2014/chartex" xmlns:cx1="http://schemas.microsoft.com/office/drawing/2015/9/8/chartex" xmlns:cx2="http://schemas.microsoft.com/office/drawing/2015/10/21/chartex" xmlns:cx3="http://schemas.microsoft.com/office/drawing/2016/5/9/chartex" xmlns:cx4="http://schemas.microsoft.com/office/drawing/2016/5/10/chartex" xmlns:cx5="http://schemas.microsoft.com/office/drawing/2016/5/11/chartex" xmlns:cx6="http://schemas.microsoft.com/office/drawing/2016/5/12/chartex" xmlns:cx7="http://schemas.microsoft.com/office/drawing/2016/5/13/chartex" xmlns:cx8="http://schemas.microsoft.com/office/drawing/2016/5/14/chartex" xmlns:mc="http://schemas.openxmlformats.org/markup-compatibility/2006" xmlns:aink="http://schemas.microsoft.com/office/drawing/2016/ink" xmlns:am3d="http://schemas.microsoft.com/office/drawing/2017/model3d" xmlns:o="urn:schemas-microsoft-com:office:office" xmlns:oel="http://schemas.microsoft.com/office/2019/extlst" xmlns:r="http://schemas.openxmlformats.org/officeDocument/2006/relationships" xmlns:m="http://schemas.openxmlformats.org/officeDocument/2006/math" xmlns:v="urn:schemas-microsoft-com:vml" xmlns:wp14="http://schemas.microsoft.com/office/word/2010/wordprocessingDrawing" xmlns:wp="http://schemas.openxmlformats.org/drawingml/2006/wordprocessingDrawing" xmlns:w10="urn:schemas-microsoft-com:office:word" xmlns:w="http://schemas.openxmlformats.org/wordprocessingml/2006/main" xmlns:w14="http://schemas.microsoft.com/office/word/2010/wordml" xmlns:w15="http://schemas.microsoft.com/office/word/2012/wordml" xmlns:w16cex="http://schemas.microsoft.com/office/word/2018/wordml/cex" xmlns:w16cid="http://schemas.microsoft.com/office/word/2016/wordml/cid" xmlns:w16="http://schemas.microsoft.com/office/word/2018/wordml" xmlns:w16sdtdh="http://schemas.microsoft.com/office/word/2020/wordml/sdtdatahash" xmlns:w16se="http://schemas.microsoft.com/office/word/2015/wordml/symex" xmlns:wpg="http://schemas.microsoft.com/office/word/2010/wordprocessingGroup" xmlns:wpi="http://schemas.microsoft.com/office/word/2010/wordprocessingInk" xmlns:wne="http://schemas.microsoft.com/office/word/2006/wordml" xmlns:wps="http://schemas.microsoft.com/office/word/2010/wordprocessingShape" mc:Ignorable="w14 w15 w16se w16cid w16 w16cex w16sdtdh wp14">
+<w:endnotes xmlns:wpc="http://schemas.microsoft.com/office/word/2010/wordprocessingCanvas" xmlns:cx="http://schemas.microsoft.com/office/drawing/2014/chartex" xmlns:cx1="http://schemas.microsoft.com/office/drawing/2015/9/8/chartex" xmlns:cx2="http://schemas.microsoft.com/office/drawing/2015/10/21/chartex" xmlns:cx3="http://schemas.microsoft.com/office/drawing/2016/5/9/chartex" xmlns:cx4="http://schemas.microsoft.com/office/drawing/2016/5/10/chartex" xmlns:cx5="http://schemas.microsoft.com/office/drawing/2016/5/11/chartex" xmlns:cx6="http://schemas.microsoft.com/office/drawing/2016/5/12/chartex" xmlns:cx7="http://schemas.microsoft.com/office/drawing/2016/5/13/chartex" xmlns:cx8="http://schemas.microsoft.com/office/drawing/2016/5/14/chartex" xmlns:mc="http://schemas.openxmlformats.org/markup-compatibility/2006" xmlns:aink="http://schemas.microsoft.com/office/drawing/2016/ink" xmlns:am3d="http://schemas.microsoft.com/office/drawing/2017/model3d" xmlns:o="urn:schemas-microsoft-com:office:office" xmlns:oel="http://schemas.microsoft.com/office/2019/extlst" xmlns:r="http://schemas.openxmlformats.org/officeDocument/2006/relationships" xmlns:m="http://schemas.openxmlformats.org/officeDocument/2006/math" xmlns:v="urn:schemas-microsoft-com:vml" xmlns:wp14="http://schemas.microsoft.com/office/word/2010/wordprocessingDrawing" xmlns:wp="http://schemas.openxmlformats.org/drawingml/2006/wordprocessingDrawing" xmlns:w10="urn:schemas-microsoft-com:office:word" xmlns:w="http://schemas.openxmlformats.org/wordprocessingml/2006/main" xmlns:w14="http://schemas.microsoft.com/office/word/2010/wordml" xmlns:w15="http://schemas.microsoft.com/office/word/2012/wordml" xmlns:w16cex="http://schemas.microsoft.com/office/word/2018/wordml/cex" xmlns:w16cid="http://schemas.microsoft.com/office/word/2016/wordml/cid" xmlns:w16="http://schemas.microsoft.com/office/word/2018/wordml" xmlns:w16du="http://schemas.microsoft.com/office/word/2023/wordml/word16du" xmlns:w16sdtdh="http://schemas.microsoft.com/office/word/2020/wordml/sdtdatahash" xmlns:w16se="http://schemas.microsoft.com/office/word/2015/wordml/symex" xmlns:wpg="http://schemas.microsoft.com/office/word/2010/wordprocessingGroup" xmlns:wpi="http://schemas.microsoft.com/office/word/2010/wordprocessingInk" xmlns:wne="http://schemas.microsoft.com/office/word/2006/wordml" xmlns:wps="http://schemas.microsoft.com/office/word/2010/wordprocessingShape" mc:Ignorable="w14 w15 w16se w16cid w16 w16cex w16sdtdh w16du wp14">
   <w:endnote w:type="separator" w:id="-1">
     <w:p>
       <w:pPr>
@@ -5696,7 +5899,7 @@
 </file>
 
 <file path=word/footer1.xml><?xml version="1.0" encoding="utf-8"?>
-<w:ftr xmlns:wpc="http://schemas.microsoft.com/office/word/2010/wordprocessingCanvas" xmlns:cx="http://schemas.microsoft.com/office/drawing/2014/chartex" xmlns:cx1="http://schemas.microsoft.com/office/drawing/2015/9/8/chartex" xmlns:cx2="http://schemas.microsoft.com/office/drawing/2015/10/21/chartex" xmlns:cx3="http://schemas.microsoft.com/office/drawing/2016/5/9/chartex" xmlns:cx4="http://schemas.microsoft.com/office/drawing/2016/5/10/chartex" xmlns:cx5="http://schemas.microsoft.com/office/drawing/2016/5/11/chartex" xmlns:cx6="http://schemas.microsoft.com/office/drawing/2016/5/12/chartex" xmlns:cx7="http://schemas.microsoft.com/office/drawing/2016/5/13/chartex" xmlns:cx8="http://schemas.microsoft.com/office/drawing/2016/5/14/chartex" xmlns:mc="http://schemas.openxmlformats.org/markup-compatibility/2006" xmlns:aink="http://schemas.microsoft.com/office/drawing/2016/ink" xmlns:am3d="http://schemas.microsoft.com/office/drawing/2017/model3d" xmlns:o="urn:schemas-microsoft-com:office:office" xmlns:oel="http://schemas.microsoft.com/office/2019/extlst" xmlns:r="http://schemas.openxmlformats.org/officeDocument/2006/relationships" xmlns:m="http://schemas.openxmlformats.org/officeDocument/2006/math" xmlns:v="urn:schemas-microsoft-com:vml" xmlns:wp14="http://schemas.microsoft.com/office/word/2010/wordprocessingDrawing" xmlns:wp="http://schemas.openxmlformats.org/drawingml/2006/wordprocessingDrawing" xmlns:w10="urn:schemas-microsoft-com:office:word" xmlns:w="http://schemas.openxmlformats.org/wordprocessingml/2006/main" xmlns:w14="http://schemas.microsoft.com/office/word/2010/wordml" xmlns:w15="http://schemas.microsoft.com/office/word/2012/wordml" xmlns:w16cex="http://schemas.microsoft.com/office/word/2018/wordml/cex" xmlns:w16cid="http://schemas.microsoft.com/office/word/2016/wordml/cid" xmlns:w16="http://schemas.microsoft.com/office/word/2018/wordml" xmlns:w16sdtdh="http://schemas.microsoft.com/office/word/2020/wordml/sdtdatahash" xmlns:w16se="http://schemas.microsoft.com/office/word/2015/wordml/symex" xmlns:wpg="http://schemas.microsoft.com/office/word/2010/wordprocessingGroup" xmlns:wpi="http://schemas.microsoft.com/office/word/2010/wordprocessingInk" xmlns:wne="http://schemas.microsoft.com/office/word/2006/wordml" xmlns:wps="http://schemas.microsoft.com/office/word/2010/wordprocessingShape" mc:Ignorable="w14 w15 w16se w16cid w16 w16cex w16sdtdh wp14">
+<w:ftr xmlns:wpc="http://schemas.microsoft.com/office/word/2010/wordprocessingCanvas" xmlns:cx="http://schemas.microsoft.com/office/drawing/2014/chartex" xmlns:cx1="http://schemas.microsoft.com/office/drawing/2015/9/8/chartex" xmlns:cx2="http://schemas.microsoft.com/office/drawing/2015/10/21/chartex" xmlns:cx3="http://schemas.microsoft.com/office/drawing/2016/5/9/chartex" xmlns:cx4="http://schemas.microsoft.com/office/drawing/2016/5/10/chartex" xmlns:cx5="http://schemas.microsoft.com/office/drawing/2016/5/11/chartex" xmlns:cx6="http://schemas.microsoft.com/office/drawing/2016/5/12/chartex" xmlns:cx7="http://schemas.microsoft.com/office/drawing/2016/5/13/chartex" xmlns:cx8="http://schemas.microsoft.com/office/drawing/2016/5/14/chartex" xmlns:mc="http://schemas.openxmlformats.org/markup-compatibility/2006" xmlns:aink="http://schemas.microsoft.com/office/drawing/2016/ink" xmlns:am3d="http://schemas.microsoft.com/office/drawing/2017/model3d" xmlns:o="urn:schemas-microsoft-com:office:office" xmlns:oel="http://schemas.microsoft.com/office/2019/extlst" xmlns:r="http://schemas.openxmlformats.org/officeDocument/2006/relationships" xmlns:m="http://schemas.openxmlformats.org/officeDocument/2006/math" xmlns:v="urn:schemas-microsoft-com:vml" xmlns:wp14="http://schemas.microsoft.com/office/word/2010/wordprocessingDrawing" xmlns:wp="http://schemas.openxmlformats.org/drawingml/2006/wordprocessingDrawing" xmlns:w10="urn:schemas-microsoft-com:office:word" xmlns:w="http://schemas.openxmlformats.org/wordprocessingml/2006/main" xmlns:w14="http://schemas.microsoft.com/office/word/2010/wordml" xmlns:w15="http://schemas.microsoft.com/office/word/2012/wordml" xmlns:w16cex="http://schemas.microsoft.com/office/word/2018/wordml/cex" xmlns:w16cid="http://schemas.microsoft.com/office/word/2016/wordml/cid" xmlns:w16="http://schemas.microsoft.com/office/word/2018/wordml" xmlns:w16du="http://schemas.microsoft.com/office/word/2023/wordml/word16du" xmlns:w16sdtdh="http://schemas.microsoft.com/office/word/2020/wordml/sdtdatahash" xmlns:w16se="http://schemas.microsoft.com/office/word/2015/wordml/symex" xmlns:wpg="http://schemas.microsoft.com/office/word/2010/wordprocessingGroup" xmlns:wpi="http://schemas.microsoft.com/office/word/2010/wordprocessingInk" xmlns:wne="http://schemas.microsoft.com/office/word/2006/wordml" xmlns:wps="http://schemas.microsoft.com/office/word/2010/wordprocessingShape" mc:Ignorable="w14 w15 w16se w16cid w16 w16cex w16sdtdh w16du wp14">
   <w:p>
     <w:pPr>
       <w:pStyle w:val="Rodap"/>
@@ -5937,7 +6140,7 @@
 </file>
 
 <file path=word/footnotes.xml><?xml version="1.0" encoding="utf-8"?>
-<w:footnotes xmlns:wpc="http://schemas.microsoft.com/office/word/2010/wordprocessingCanvas" xmlns:cx="http://schemas.microsoft.com/office/drawing/2014/chartex" xmlns:cx1="http://schemas.microsoft.com/office/drawing/2015/9/8/chartex" xmlns:cx2="http://schemas.microsoft.com/office/drawing/2015/10/21/chartex" xmlns:cx3="http://schemas.microsoft.com/office/drawing/2016/5/9/chartex" xmlns:cx4="http://schemas.microsoft.com/office/drawing/2016/5/10/chartex" xmlns:cx5="http://schemas.microsoft.com/office/drawing/2016/5/11/chartex" xmlns:cx6="http://schemas.microsoft.com/office/drawing/2016/5/12/chartex" xmlns:cx7="http://schemas.microsoft.com/office/drawing/2016/5/13/chartex" xmlns:cx8="http://schemas.microsoft.com/office/drawing/2016/5/14/chartex" xmlns:mc="http://schemas.openxmlformats.org/markup-compatibility/2006" xmlns:aink="http://schemas.microsoft.com/office/drawing/2016/ink" xmlns:am3d="http://schemas.microsoft.com/office/drawing/2017/model3d" xmlns:o="urn:schemas-microsoft-com:office:office" xmlns:oel="http://schemas.microsoft.com/office/2019/extlst" xmlns:r="http://schemas.openxmlformats.org/officeDocument/2006/relationships" xmlns:m="http://schemas.openxmlformats.org/officeDocument/2006/math" xmlns:v="urn:schemas-microsoft-com:vml" xmlns:wp14="http://schemas.microsoft.com/office/word/2010/wordprocessingDrawing" xmlns:wp="http://schemas.openxmlformats.org/drawingml/2006/wordprocessingDrawing" xmlns:w10="urn:schemas-microsoft-com:office:word" xmlns:w="http://schemas.openxmlformats.org/wordprocessingml/2006/main" xmlns:w14="http://schemas.microsoft.com/office/word/2010/wordml" xmlns:w15="http://schemas.microsoft.com/office/word/2012/wordml" xmlns:w16cex="http://schemas.microsoft.com/office/word/2018/wordml/cex" xmlns:w16cid="http://schemas.microsoft.com/office/word/2016/wordml/cid" xmlns:w16="http://schemas.microsoft.com/office/word/2018/wordml" xmlns:w16sdtdh="http://schemas.microsoft.com/office/word/2020/wordml/sdtdatahash" xmlns:w16se="http://schemas.microsoft.com/office/word/2015/wordml/symex" xmlns:wpg="http://schemas.microsoft.com/office/word/2010/wordprocessingGroup" xmlns:wpi="http://schemas.microsoft.com/office/word/2010/wordprocessingInk" xmlns:wne="http://schemas.microsoft.com/office/word/2006/wordml" xmlns:wps="http://schemas.microsoft.com/office/word/2010/wordprocessingShape" mc:Ignorable="w14 w15 w16se w16cid w16 w16cex w16sdtdh wp14">
+<w:footnotes xmlns:wpc="http://schemas.microsoft.com/office/word/2010/wordprocessingCanvas" xmlns:cx="http://schemas.microsoft.com/office/drawing/2014/chartex" xmlns:cx1="http://schemas.microsoft.com/office/drawing/2015/9/8/chartex" xmlns:cx2="http://schemas.microsoft.com/office/drawing/2015/10/21/chartex" xmlns:cx3="http://schemas.microsoft.com/office/drawing/2016/5/9/chartex" xmlns:cx4="http://schemas.microsoft.com/office/drawing/2016/5/10/chartex" xmlns:cx5="http://schemas.microsoft.com/office/drawing/2016/5/11/chartex" xmlns:cx6="http://schemas.microsoft.com/office/drawing/2016/5/12/chartex" xmlns:cx7="http://schemas.microsoft.com/office/drawing/2016/5/13/chartex" xmlns:cx8="http://schemas.microsoft.com/office/drawing/2016/5/14/chartex" xmlns:mc="http://schemas.openxmlformats.org/markup-compatibility/2006" xmlns:aink="http://schemas.microsoft.com/office/drawing/2016/ink" xmlns:am3d="http://schemas.microsoft.com/office/drawing/2017/model3d" xmlns:o="urn:schemas-microsoft-com:office:office" xmlns:oel="http://schemas.microsoft.com/office/2019/extlst" xmlns:r="http://schemas.openxmlformats.org/officeDocument/2006/relationships" xmlns:m="http://schemas.openxmlformats.org/officeDocument/2006/math" xmlns:v="urn:schemas-microsoft-com:vml" xmlns:wp14="http://schemas.microsoft.com/office/word/2010/wordprocessingDrawing" xmlns:wp="http://schemas.openxmlformats.org/drawingml/2006/wordprocessingDrawing" xmlns:w10="urn:schemas-microsoft-com:office:word" xmlns:w="http://schemas.openxmlformats.org/wordprocessingml/2006/main" xmlns:w14="http://schemas.microsoft.com/office/word/2010/wordml" xmlns:w15="http://schemas.microsoft.com/office/word/2012/wordml" xmlns:w16cex="http://schemas.microsoft.com/office/word/2018/wordml/cex" xmlns:w16cid="http://schemas.microsoft.com/office/word/2016/wordml/cid" xmlns:w16="http://schemas.microsoft.com/office/word/2018/wordml" xmlns:w16du="http://schemas.microsoft.com/office/word/2023/wordml/word16du" xmlns:w16sdtdh="http://schemas.microsoft.com/office/word/2020/wordml/sdtdatahash" xmlns:w16se="http://schemas.microsoft.com/office/word/2015/wordml/symex" xmlns:wpg="http://schemas.microsoft.com/office/word/2010/wordprocessingGroup" xmlns:wpi="http://schemas.microsoft.com/office/word/2010/wordprocessingInk" xmlns:wne="http://schemas.microsoft.com/office/word/2006/wordml" xmlns:wps="http://schemas.microsoft.com/office/word/2010/wordprocessingShape" mc:Ignorable="w14 w15 w16se w16cid w16 w16cex w16sdtdh w16du wp14">
   <w:footnote w:type="separator" w:id="-1">
     <w:p>
       <w:pPr>
@@ -5962,7 +6165,7 @@
 </file>
 
 <file path=word/header1.xml><?xml version="1.0" encoding="utf-8"?>
-<w:hdr xmlns:wpc="http://schemas.microsoft.com/office/word/2010/wordprocessingCanvas" xmlns:cx="http://schemas.microsoft.com/office/drawing/2014/chartex" xmlns:cx1="http://schemas.microsoft.com/office/drawing/2015/9/8/chartex" xmlns:cx2="http://schemas.microsoft.com/office/drawing/2015/10/21/chartex" xmlns:cx3="http://schemas.microsoft.com/office/drawing/2016/5/9/chartex" xmlns:cx4="http://schemas.microsoft.com/office/drawing/2016/5/10/chartex" xmlns:cx5="http://schemas.microsoft.com/office/drawing/2016/5/11/chartex" xmlns:cx6="http://schemas.microsoft.com/office/drawing/2016/5/12/chartex" xmlns:cx7="http://schemas.microsoft.com/office/drawing/2016/5/13/chartex" xmlns:cx8="http://schemas.microsoft.com/office/drawing/2016/5/14/chartex" xmlns:mc="http://schemas.openxmlformats.org/markup-compatibility/2006" xmlns:aink="http://schemas.microsoft.com/office/drawing/2016/ink" xmlns:am3d="http://schemas.microsoft.com/office/drawing/2017/model3d" xmlns:o="urn:schemas-microsoft-com:office:office" xmlns:oel="http://schemas.microsoft.com/office/2019/extlst" xmlns:r="http://schemas.openxmlformats.org/officeDocument/2006/relationships" xmlns:m="http://schemas.openxmlformats.org/officeDocument/2006/math" xmlns:v="urn:schemas-microsoft-com:vml" xmlns:wp14="http://schemas.microsoft.com/office/word/2010/wordprocessingDrawing" xmlns:wp="http://schemas.openxmlformats.org/drawingml/2006/wordprocessingDrawing" xmlns:w10="urn:schemas-microsoft-com:office:word" xmlns:w="http://schemas.openxmlformats.org/wordprocessingml/2006/main" xmlns:w14="http://schemas.microsoft.com/office/word/2010/wordml" xmlns:w15="http://schemas.microsoft.com/office/word/2012/wordml" xmlns:w16cex="http://schemas.microsoft.com/office/word/2018/wordml/cex" xmlns:w16cid="http://schemas.microsoft.com/office/word/2016/wordml/cid" xmlns:w16="http://schemas.microsoft.com/office/word/2018/wordml" xmlns:w16sdtdh="http://schemas.microsoft.com/office/word/2020/wordml/sdtdatahash" xmlns:w16se="http://schemas.microsoft.com/office/word/2015/wordml/symex" xmlns:wpg="http://schemas.microsoft.com/office/word/2010/wordprocessingGroup" xmlns:wpi="http://schemas.microsoft.com/office/word/2010/wordprocessingInk" xmlns:wne="http://schemas.microsoft.com/office/word/2006/wordml" xmlns:wps="http://schemas.microsoft.com/office/word/2010/wordprocessingShape" mc:Ignorable="w14 w15 w16se w16cid w16 w16cex w16sdtdh wp14">
+<w:hdr xmlns:wpc="http://schemas.microsoft.com/office/word/2010/wordprocessingCanvas" xmlns:cx="http://schemas.microsoft.com/office/drawing/2014/chartex" xmlns:cx1="http://schemas.microsoft.com/office/drawing/2015/9/8/chartex" xmlns:cx2="http://schemas.microsoft.com/office/drawing/2015/10/21/chartex" xmlns:cx3="http://schemas.microsoft.com/office/drawing/2016/5/9/chartex" xmlns:cx4="http://schemas.microsoft.com/office/drawing/2016/5/10/chartex" xmlns:cx5="http://schemas.microsoft.com/office/drawing/2016/5/11/chartex" xmlns:cx6="http://schemas.microsoft.com/office/drawing/2016/5/12/chartex" xmlns:cx7="http://schemas.microsoft.com/office/drawing/2016/5/13/chartex" xmlns:cx8="http://schemas.microsoft.com/office/drawing/2016/5/14/chartex" xmlns:mc="http://schemas.openxmlformats.org/markup-compatibility/2006" xmlns:aink="http://schemas.microsoft.com/office/drawing/2016/ink" xmlns:am3d="http://schemas.microsoft.com/office/drawing/2017/model3d" xmlns:o="urn:schemas-microsoft-com:office:office" xmlns:oel="http://schemas.microsoft.com/office/2019/extlst" xmlns:r="http://schemas.openxmlformats.org/officeDocument/2006/relationships" xmlns:m="http://schemas.openxmlformats.org/officeDocument/2006/math" xmlns:v="urn:schemas-microsoft-com:vml" xmlns:wp14="http://schemas.microsoft.com/office/word/2010/wordprocessingDrawing" xmlns:wp="http://schemas.openxmlformats.org/drawingml/2006/wordprocessingDrawing" xmlns:w10="urn:schemas-microsoft-com:office:word" xmlns:w="http://schemas.openxmlformats.org/wordprocessingml/2006/main" xmlns:w14="http://schemas.microsoft.com/office/word/2010/wordml" xmlns:w15="http://schemas.microsoft.com/office/word/2012/wordml" xmlns:w16cex="http://schemas.microsoft.com/office/word/2018/wordml/cex" xmlns:w16cid="http://schemas.microsoft.com/office/word/2016/wordml/cid" xmlns:w16="http://schemas.microsoft.com/office/word/2018/wordml" xmlns:w16du="http://schemas.microsoft.com/office/word/2023/wordml/word16du" xmlns:w16sdtdh="http://schemas.microsoft.com/office/word/2020/wordml/sdtdatahash" xmlns:w16se="http://schemas.microsoft.com/office/word/2015/wordml/symex" xmlns:wpg="http://schemas.microsoft.com/office/word/2010/wordprocessingGroup" xmlns:wpi="http://schemas.microsoft.com/office/word/2010/wordprocessingInk" xmlns:wne="http://schemas.microsoft.com/office/word/2006/wordml" xmlns:wps="http://schemas.microsoft.com/office/word/2010/wordprocessingShape" mc:Ignorable="w14 w15 w16se w16cid w16 w16cex w16sdtdh w16du wp14">
   <w:p>
     <w:pPr>
       <w:tabs>
@@ -6788,7 +6991,7 @@
 </file>
 
 <file path=word/numbering.xml><?xml version="1.0" encoding="utf-8"?>
-<w:numbering xmlns:wpc="http://schemas.microsoft.com/office/word/2010/wordprocessingCanvas" xmlns:cx="http://schemas.microsoft.com/office/drawing/2014/chartex" xmlns:cx1="http://schemas.microsoft.com/office/drawing/2015/9/8/chartex" xmlns:cx2="http://schemas.microsoft.com/office/drawing/2015/10/21/chartex" xmlns:cx3="http://schemas.microsoft.com/office/drawing/2016/5/9/chartex" xmlns:cx4="http://schemas.microsoft.com/office/drawing/2016/5/10/chartex" xmlns:cx5="http://schemas.microsoft.com/office/drawing/2016/5/11/chartex" xmlns:cx6="http://schemas.microsoft.com/office/drawing/2016/5/12/chartex" xmlns:cx7="http://schemas.microsoft.com/office/drawing/2016/5/13/chartex" xmlns:cx8="http://schemas.microsoft.com/office/drawing/2016/5/14/chartex" xmlns:mc="http://schemas.openxmlformats.org/markup-compatibility/2006" xmlns:aink="http://schemas.microsoft.com/office/drawing/2016/ink" xmlns:am3d="http://schemas.microsoft.com/office/drawing/2017/model3d" xmlns:o="urn:schemas-microsoft-com:office:office" xmlns:oel="http://schemas.microsoft.com/office/2019/extlst" xmlns:r="http://schemas.openxmlformats.org/officeDocument/2006/relationships" xmlns:m="http://schemas.openxmlformats.org/officeDocument/2006/math" xmlns:v="urn:schemas-microsoft-com:vml" xmlns:wp14="http://schemas.microsoft.com/office/word/2010/wordprocessingDrawing" xmlns:wp="http://schemas.openxmlformats.org/drawingml/2006/wordprocessingDrawing" xmlns:w10="urn:schemas-microsoft-com:office:word" xmlns:w="http://schemas.openxmlformats.org/wordprocessingml/2006/main" xmlns:w14="http://schemas.microsoft.com/office/word/2010/wordml" xmlns:w15="http://schemas.microsoft.com/office/word/2012/wordml" xmlns:w16cex="http://schemas.microsoft.com/office/word/2018/wordml/cex" xmlns:w16cid="http://schemas.microsoft.com/office/word/2016/wordml/cid" xmlns:w16="http://schemas.microsoft.com/office/word/2018/wordml" xmlns:w16sdtdh="http://schemas.microsoft.com/office/word/2020/wordml/sdtdatahash" xmlns:w16se="http://schemas.microsoft.com/office/word/2015/wordml/symex" xmlns:wpg="http://schemas.microsoft.com/office/word/2010/wordprocessingGroup" xmlns:wpi="http://schemas.microsoft.com/office/word/2010/wordprocessingInk" xmlns:wne="http://schemas.microsoft.com/office/word/2006/wordml" xmlns:wps="http://schemas.microsoft.com/office/word/2010/wordprocessingShape" mc:Ignorable="w14 w15 w16se w16cid w16 w16cex w16sdtdh wp14">
+<w:numbering xmlns:wpc="http://schemas.microsoft.com/office/word/2010/wordprocessingCanvas" xmlns:cx="http://schemas.microsoft.com/office/drawing/2014/chartex" xmlns:cx1="http://schemas.microsoft.com/office/drawing/2015/9/8/chartex" xmlns:cx2="http://schemas.microsoft.com/office/drawing/2015/10/21/chartex" xmlns:cx3="http://schemas.microsoft.com/office/drawing/2016/5/9/chartex" xmlns:cx4="http://schemas.microsoft.com/office/drawing/2016/5/10/chartex" xmlns:cx5="http://schemas.microsoft.com/office/drawing/2016/5/11/chartex" xmlns:cx6="http://schemas.microsoft.com/office/drawing/2016/5/12/chartex" xmlns:cx7="http://schemas.microsoft.com/office/drawing/2016/5/13/chartex" xmlns:cx8="http://schemas.microsoft.com/office/drawing/2016/5/14/chartex" xmlns:mc="http://schemas.openxmlformats.org/markup-compatibility/2006" xmlns:aink="http://schemas.microsoft.com/office/drawing/2016/ink" xmlns:am3d="http://schemas.microsoft.com/office/drawing/2017/model3d" xmlns:o="urn:schemas-microsoft-com:office:office" xmlns:oel="http://schemas.microsoft.com/office/2019/extlst" xmlns:r="http://schemas.openxmlformats.org/officeDocument/2006/relationships" xmlns:m="http://schemas.openxmlformats.org/officeDocument/2006/math" xmlns:v="urn:schemas-microsoft-com:vml" xmlns:wp14="http://schemas.microsoft.com/office/word/2010/wordprocessingDrawing" xmlns:wp="http://schemas.openxmlformats.org/drawingml/2006/wordprocessingDrawing" xmlns:w10="urn:schemas-microsoft-com:office:word" xmlns:w="http://schemas.openxmlformats.org/wordprocessingml/2006/main" xmlns:w14="http://schemas.microsoft.com/office/word/2010/wordml" xmlns:w15="http://schemas.microsoft.com/office/word/2012/wordml" xmlns:w16cex="http://schemas.microsoft.com/office/word/2018/wordml/cex" xmlns:w16cid="http://schemas.microsoft.com/office/word/2016/wordml/cid" xmlns:w16="http://schemas.microsoft.com/office/word/2018/wordml" xmlns:w16du="http://schemas.microsoft.com/office/word/2023/wordml/word16du" xmlns:w16sdtdh="http://schemas.microsoft.com/office/word/2020/wordml/sdtdatahash" xmlns:w16se="http://schemas.microsoft.com/office/word/2015/wordml/symex" xmlns:wpg="http://schemas.microsoft.com/office/word/2010/wordprocessingGroup" xmlns:wpi="http://schemas.microsoft.com/office/word/2010/wordprocessingInk" xmlns:wne="http://schemas.microsoft.com/office/word/2006/wordml" xmlns:wps="http://schemas.microsoft.com/office/word/2010/wordprocessingShape" mc:Ignorable="w14 w15 w16se w16cid w16 w16cex w16sdtdh w16du wp14">
   <w:abstractNum w:abstractNumId="0" w15:restartNumberingAfterBreak="0">
     <w:nsid w:val="2913658F"/>
     <w:multiLevelType w:val="hybridMultilevel"/>
@@ -7839,7 +8042,7 @@
 </file>
 
 <file path=word/styles.xml><?xml version="1.0" encoding="utf-8"?>
-<w:styles xmlns:mc="http://schemas.openxmlformats.org/markup-compatibility/2006" xmlns:r="http://schemas.openxmlformats.org/officeDocument/2006/relationships" xmlns:w="http://schemas.openxmlformats.org/wordprocessingml/2006/main" xmlns:w14="http://schemas.microsoft.com/office/word/2010/wordml" xmlns:w15="http://schemas.microsoft.com/office/word/2012/wordml" xmlns:w16cex="http://schemas.microsoft.com/office/word/2018/wordml/cex" xmlns:w16cid="http://schemas.microsoft.com/office/word/2016/wordml/cid" xmlns:w16="http://schemas.microsoft.com/office/word/2018/wordml" xmlns:w16sdtdh="http://schemas.microsoft.com/office/word/2020/wordml/sdtdatahash" xmlns:w16se="http://schemas.microsoft.com/office/word/2015/wordml/symex" mc:Ignorable="w14 w15 w16se w16cid w16 w16cex w16sdtdh">
+<w:styles xmlns:mc="http://schemas.openxmlformats.org/markup-compatibility/2006" xmlns:r="http://schemas.openxmlformats.org/officeDocument/2006/relationships" xmlns:w="http://schemas.openxmlformats.org/wordprocessingml/2006/main" xmlns:w14="http://schemas.microsoft.com/office/word/2010/wordml" xmlns:w15="http://schemas.microsoft.com/office/word/2012/wordml" xmlns:w16cex="http://schemas.microsoft.com/office/word/2018/wordml/cex" xmlns:w16cid="http://schemas.microsoft.com/office/word/2016/wordml/cid" xmlns:w16="http://schemas.microsoft.com/office/word/2018/wordml" xmlns:w16du="http://schemas.microsoft.com/office/word/2023/wordml/word16du" xmlns:w16sdtdh="http://schemas.microsoft.com/office/word/2020/wordml/sdtdatahash" xmlns:w16se="http://schemas.microsoft.com/office/word/2015/wordml/symex" mc:Ignorable="w14 w15 w16se w16cid w16 w16cex w16sdtdh w16du">
   <w:docDefaults>
     <w:rPrDefault>
       <w:rPr>

</xml_diff>